<commit_message>
updated requirements document with plate wizard mockups
</commit_message>
<xml_diff>
--- a/docs/Requirements/Biochemical plate, assay, and result management system_v2_2Draft.docx
+++ b/docs/Requirements/Biochemical plate, assay, and result management system_v2_2Draft.docx
@@ -4506,12 +4506,7 @@
               <w:pStyle w:val="TableText"/>
             </w:pPr>
             <w:r>
-              <w:t xml:space="preserve">Updated Plate </w:t>
-            </w:r>
-            <w:bookmarkStart w:id="11" w:name="_GoBack"/>
-            <w:bookmarkEnd w:id="11"/>
-            <w:r>
-              <w:t>Editor Text and mockups.</w:t>
+              <w:t>Updated Plate Editor Text and mockups.</w:t>
             </w:r>
           </w:p>
         </w:tc>
@@ -4522,13 +4517,13 @@
       <w:pPr>
         <w:pStyle w:val="Heading2"/>
       </w:pPr>
-      <w:bookmarkStart w:id="12" w:name="_Toc77147646"/>
-      <w:bookmarkStart w:id="13" w:name="_Toc286359792"/>
+      <w:bookmarkStart w:id="11" w:name="_Toc77147646"/>
+      <w:bookmarkStart w:id="12" w:name="_Toc286359792"/>
       <w:r>
         <w:t>Document Content Owners</w:t>
       </w:r>
+      <w:bookmarkEnd w:id="11"/>
       <w:bookmarkEnd w:id="12"/>
-      <w:bookmarkEnd w:id="13"/>
     </w:p>
     <w:p>
       <w:pPr>
@@ -4843,20 +4838,20 @@
       <w:pPr>
         <w:pStyle w:val="Heading2"/>
       </w:pPr>
-      <w:bookmarkStart w:id="14" w:name="_Toc73946770"/>
+      <w:bookmarkStart w:id="13" w:name="_Toc73946770"/>
       <w:r>
         <w:br w:type="page"/>
       </w:r>
-      <w:bookmarkStart w:id="15" w:name="_Toc286359793"/>
+      <w:bookmarkStart w:id="14" w:name="_Toc286359793"/>
       <w:r>
         <w:lastRenderedPageBreak/>
         <w:t>Document</w:t>
       </w:r>
+      <w:bookmarkEnd w:id="13"/>
+      <w:r>
+        <w:t xml:space="preserve"> Reviewers</w:t>
+      </w:r>
       <w:bookmarkEnd w:id="14"/>
-      <w:r>
-        <w:t xml:space="preserve"> Reviewers</w:t>
-      </w:r>
-      <w:bookmarkEnd w:id="15"/>
     </w:p>
     <w:tbl>
       <w:tblPr>
@@ -5278,8 +5273,8 @@
       <w:pPr>
         <w:pStyle w:val="Heading2"/>
       </w:pPr>
-      <w:bookmarkStart w:id="16" w:name="_Toc73946771"/>
-      <w:bookmarkStart w:id="17" w:name="_Toc286359794"/>
+      <w:bookmarkStart w:id="15" w:name="_Toc73946771"/>
+      <w:bookmarkStart w:id="16" w:name="_Toc286359794"/>
       <w:r>
         <w:t>Document Approvers</w:t>
       </w:r>
@@ -5290,8 +5285,8 @@
       <w:bookmarkEnd w:id="4"/>
       <w:bookmarkEnd w:id="5"/>
       <w:bookmarkEnd w:id="6"/>
+      <w:bookmarkEnd w:id="15"/>
       <w:bookmarkEnd w:id="16"/>
-      <w:bookmarkEnd w:id="17"/>
     </w:p>
     <w:tbl>
       <w:tblPr>
@@ -5812,28 +5807,28 @@
       <w:pPr>
         <w:pStyle w:val="Heading1"/>
       </w:pPr>
-      <w:bookmarkStart w:id="18" w:name="_Toc77147653"/>
-      <w:bookmarkStart w:id="19" w:name="_Toc286359795"/>
-      <w:bookmarkStart w:id="20" w:name="_Toc516369892"/>
-      <w:bookmarkStart w:id="21" w:name="_Toc73946772"/>
+      <w:bookmarkStart w:id="17" w:name="_Toc77147653"/>
+      <w:bookmarkStart w:id="18" w:name="_Toc286359795"/>
+      <w:bookmarkStart w:id="19" w:name="_Toc516369892"/>
+      <w:bookmarkStart w:id="20" w:name="_Toc73946772"/>
       <w:r>
         <w:lastRenderedPageBreak/>
         <w:t>Assumptions and Constraints</w:t>
       </w:r>
+      <w:bookmarkEnd w:id="17"/>
       <w:bookmarkEnd w:id="18"/>
-      <w:bookmarkEnd w:id="19"/>
     </w:p>
     <w:p>
       <w:pPr>
         <w:pStyle w:val="Heading2"/>
       </w:pPr>
-      <w:bookmarkStart w:id="22" w:name="_Toc77147654"/>
-      <w:bookmarkStart w:id="23" w:name="_Toc286359796"/>
+      <w:bookmarkStart w:id="21" w:name="_Toc77147654"/>
+      <w:bookmarkStart w:id="22" w:name="_Toc286359796"/>
       <w:r>
         <w:t>Assumptions</w:t>
       </w:r>
+      <w:bookmarkEnd w:id="21"/>
       <w:bookmarkEnd w:id="22"/>
-      <w:bookmarkEnd w:id="23"/>
     </w:p>
     <w:p>
       <w:pPr>
@@ -5845,13 +5840,13 @@
       <w:pPr>
         <w:pStyle w:val="Heading2"/>
       </w:pPr>
-      <w:bookmarkStart w:id="24" w:name="_Toc77147655"/>
-      <w:bookmarkStart w:id="25" w:name="_Toc286359797"/>
+      <w:bookmarkStart w:id="23" w:name="_Toc77147655"/>
+      <w:bookmarkStart w:id="24" w:name="_Toc286359797"/>
       <w:r>
         <w:t>Constraints</w:t>
       </w:r>
+      <w:bookmarkEnd w:id="23"/>
       <w:bookmarkEnd w:id="24"/>
-      <w:bookmarkEnd w:id="25"/>
     </w:p>
     <w:p>
       <w:pPr>
@@ -5877,78 +5872,79 @@
       <w:pPr>
         <w:pStyle w:val="Heading1"/>
       </w:pPr>
-      <w:bookmarkStart w:id="26" w:name="_Toc286359798"/>
+      <w:bookmarkStart w:id="25" w:name="_Toc286359798"/>
       <w:r>
         <w:lastRenderedPageBreak/>
         <w:t>Scope</w:t>
       </w:r>
+      <w:bookmarkEnd w:id="25"/>
+    </w:p>
+    <w:p>
+      <w:pPr>
+        <w:pStyle w:val="Heading2"/>
+      </w:pPr>
+      <w:bookmarkStart w:id="26" w:name="_Toc286359799"/>
+      <w:r>
+        <w:t>In Scope</w:t>
+      </w:r>
       <w:bookmarkEnd w:id="26"/>
     </w:p>
     <w:p>
       <w:pPr>
+        <w:pStyle w:val="BodyText"/>
+      </w:pPr>
+    </w:p>
+    <w:p>
+      <w:pPr>
         <w:pStyle w:val="Heading2"/>
       </w:pPr>
-      <w:bookmarkStart w:id="27" w:name="_Toc286359799"/>
-      <w:r>
-        <w:t>In Scope</w:t>
+      <w:bookmarkStart w:id="27" w:name="_Toc286359800"/>
+      <w:r>
+        <w:t>Out of Scope</w:t>
       </w:r>
       <w:bookmarkEnd w:id="27"/>
     </w:p>
     <w:p>
       <w:pPr>
-        <w:pStyle w:val="BodyText"/>
-      </w:pPr>
-    </w:p>
-    <w:p>
-      <w:pPr>
-        <w:pStyle w:val="Heading2"/>
-      </w:pPr>
-      <w:bookmarkStart w:id="28" w:name="_Toc286359800"/>
-      <w:r>
-        <w:t>Out of Scope</w:t>
-      </w:r>
-      <w:bookmarkEnd w:id="28"/>
-    </w:p>
-    <w:p>
-      <w:pPr>
         <w:pStyle w:val="Heading1"/>
       </w:pPr>
-      <w:bookmarkStart w:id="29" w:name="_Toc516369901"/>
-      <w:bookmarkStart w:id="30" w:name="_Toc73946777"/>
-      <w:bookmarkStart w:id="31" w:name="_Toc286359801"/>
-      <w:bookmarkStart w:id="32" w:name="_Toc317384677"/>
-      <w:bookmarkStart w:id="33" w:name="_Toc322235328"/>
-      <w:bookmarkStart w:id="34" w:name="_Toc322235370"/>
-      <w:bookmarkStart w:id="35" w:name="_Toc322236101"/>
-      <w:bookmarkStart w:id="36" w:name="_Toc322245043"/>
-      <w:bookmarkStart w:id="37" w:name="_Toc322253273"/>
-      <w:bookmarkStart w:id="38" w:name="_Toc322394658"/>
-      <w:bookmarkStart w:id="39" w:name="_Toc322919899"/>
-      <w:bookmarkStart w:id="40" w:name="_Toc322926395"/>
-      <w:bookmarkStart w:id="41" w:name="_Toc497787416"/>
+      <w:bookmarkStart w:id="28" w:name="_Toc516369901"/>
+      <w:bookmarkStart w:id="29" w:name="_Toc73946777"/>
+      <w:bookmarkStart w:id="30" w:name="_Toc286359801"/>
+      <w:bookmarkStart w:id="31" w:name="_Toc317384677"/>
+      <w:bookmarkStart w:id="32" w:name="_Toc322235328"/>
+      <w:bookmarkStart w:id="33" w:name="_Toc322235370"/>
+      <w:bookmarkStart w:id="34" w:name="_Toc322236101"/>
+      <w:bookmarkStart w:id="35" w:name="_Toc322245043"/>
+      <w:bookmarkStart w:id="36" w:name="_Toc322253273"/>
+      <w:bookmarkStart w:id="37" w:name="_Toc322394658"/>
+      <w:bookmarkStart w:id="38" w:name="_Toc322919899"/>
+      <w:bookmarkStart w:id="39" w:name="_Toc322926395"/>
+      <w:bookmarkStart w:id="40" w:name="_Toc497787416"/>
+      <w:bookmarkEnd w:id="19"/>
       <w:bookmarkEnd w:id="20"/>
-      <w:bookmarkEnd w:id="21"/>
       <w:r>
         <w:lastRenderedPageBreak/>
         <w:t xml:space="preserve">Proposed </w:t>
       </w:r>
+      <w:bookmarkEnd w:id="28"/>
       <w:bookmarkEnd w:id="29"/>
+      <w:r>
+        <w:t>Functionality</w:t>
+      </w:r>
       <w:bookmarkEnd w:id="30"/>
-      <w:r>
-        <w:t>Functionality</w:t>
-      </w:r>
+    </w:p>
+    <w:p>
+      <w:pPr>
+        <w:ind w:left="450"/>
+      </w:pPr>
+    </w:p>
+    <w:p>
+      <w:pPr>
+        <w:pStyle w:val="Heading2"/>
+      </w:pPr>
+      <w:bookmarkStart w:id="41" w:name="_Toc286359802"/>
       <w:bookmarkEnd w:id="31"/>
-    </w:p>
-    <w:p>
-      <w:pPr>
-        <w:ind w:left="450"/>
-      </w:pPr>
-    </w:p>
-    <w:p>
-      <w:pPr>
-        <w:pStyle w:val="Heading2"/>
-      </w:pPr>
-      <w:bookmarkStart w:id="42" w:name="_Toc286359802"/>
       <w:bookmarkEnd w:id="32"/>
       <w:bookmarkEnd w:id="33"/>
       <w:bookmarkEnd w:id="34"/>
@@ -5958,17 +5954,16 @@
       <w:bookmarkEnd w:id="38"/>
       <w:bookmarkEnd w:id="39"/>
       <w:bookmarkEnd w:id="40"/>
+      <w:r>
+        <w:t>Overview</w:t>
+      </w:r>
       <w:bookmarkEnd w:id="41"/>
-      <w:r>
-        <w:t>Overview</w:t>
-      </w:r>
-      <w:bookmarkEnd w:id="42"/>
     </w:p>
     <w:p>
       <w:pPr>
         <w:pStyle w:val="BodyText"/>
       </w:pPr>
-      <w:bookmarkStart w:id="43" w:name="_Toc516369904"/>
+      <w:bookmarkStart w:id="42" w:name="_Toc516369904"/>
       <w:r>
         <w:t>We prop</w:t>
       </w:r>
@@ -6158,11 +6153,11 @@
       <w:pPr>
         <w:pStyle w:val="Heading1"/>
       </w:pPr>
-      <w:bookmarkStart w:id="44" w:name="_Toc511624237"/>
-      <w:bookmarkStart w:id="45" w:name="_Toc514228812"/>
-      <w:bookmarkStart w:id="46" w:name="_Toc73946781"/>
-      <w:bookmarkStart w:id="47" w:name="_Toc286359803"/>
-      <w:bookmarkEnd w:id="43"/>
+      <w:bookmarkStart w:id="43" w:name="_Toc511624237"/>
+      <w:bookmarkStart w:id="44" w:name="_Toc514228812"/>
+      <w:bookmarkStart w:id="45" w:name="_Toc73946781"/>
+      <w:bookmarkStart w:id="46" w:name="_Toc286359803"/>
+      <w:bookmarkEnd w:id="42"/>
       <w:r>
         <w:lastRenderedPageBreak/>
         <w:t xml:space="preserve">Business </w:t>
@@ -6173,27 +6168,27 @@
       <w:r>
         <w:t>Requirements</w:t>
       </w:r>
+      <w:bookmarkEnd w:id="43"/>
       <w:bookmarkEnd w:id="44"/>
       <w:bookmarkEnd w:id="45"/>
       <w:bookmarkEnd w:id="46"/>
+    </w:p>
+    <w:p>
+      <w:pPr>
+        <w:pStyle w:val="Heading2"/>
+      </w:pPr>
+      <w:bookmarkStart w:id="47" w:name="_Toc286359804"/>
+      <w:bookmarkStart w:id="48" w:name="_Toc73946782"/>
+      <w:r>
+        <w:t>Security</w:t>
+      </w:r>
+      <w:r>
+        <w:t xml:space="preserve"> Functional Requirements</w:t>
+      </w:r>
       <w:bookmarkEnd w:id="47"/>
     </w:p>
     <w:p>
       <w:pPr>
-        <w:pStyle w:val="Heading2"/>
-      </w:pPr>
-      <w:bookmarkStart w:id="48" w:name="_Toc286359804"/>
-      <w:bookmarkStart w:id="49" w:name="_Toc73946782"/>
-      <w:r>
-        <w:t>Security</w:t>
-      </w:r>
-      <w:r>
-        <w:t xml:space="preserve"> Functional Requirements</w:t>
-      </w:r>
-      <w:bookmarkEnd w:id="48"/>
-    </w:p>
-    <w:p>
-      <w:pPr>
         <w:pStyle w:val="BodyText"/>
       </w:pPr>
     </w:p>
@@ -6201,14 +6196,14 @@
       <w:pPr>
         <w:pStyle w:val="Heading3"/>
       </w:pPr>
-      <w:bookmarkStart w:id="50" w:name="_Toc286359805"/>
+      <w:bookmarkStart w:id="49" w:name="_Toc286359805"/>
       <w:r>
         <w:t xml:space="preserve">Security </w:t>
       </w:r>
       <w:r>
         <w:t>Overview</w:t>
       </w:r>
-      <w:bookmarkEnd w:id="50"/>
+      <w:bookmarkEnd w:id="49"/>
     </w:p>
     <w:p>
       <w:pPr>
@@ -6399,7 +6394,7 @@
       <w:pPr>
         <w:pStyle w:val="Heading3"/>
       </w:pPr>
-      <w:bookmarkStart w:id="51" w:name="_Toc286359806"/>
+      <w:bookmarkStart w:id="50" w:name="_Toc286359806"/>
       <w:r>
         <w:lastRenderedPageBreak/>
         <w:t>Sample Screens</w:t>
@@ -6413,7 +6408,7 @@
       <w:r>
         <w:t>Board</w:t>
       </w:r>
-      <w:bookmarkEnd w:id="51"/>
+      <w:bookmarkEnd w:id="50"/>
     </w:p>
     <w:p>
       <w:pPr>
@@ -6741,8 +6736,8 @@
       <w:pPr>
         <w:pStyle w:val="Heading3"/>
       </w:pPr>
-      <w:bookmarkStart w:id="52" w:name="_Toc286359807"/>
-      <w:bookmarkEnd w:id="49"/>
+      <w:bookmarkStart w:id="51" w:name="_Toc286359807"/>
+      <w:bookmarkEnd w:id="48"/>
       <w:r>
         <w:t>O</w:t>
       </w:r>
@@ -6758,7 +6753,7 @@
       <w:r>
         <w:t xml:space="preserve"> Section</w:t>
       </w:r>
-      <w:bookmarkEnd w:id="52"/>
+      <w:bookmarkEnd w:id="51"/>
     </w:p>
     <w:tbl>
       <w:tblPr>
@@ -7071,8 +7066,8 @@
         </w:numPr>
         <w:ind w:left="576"/>
       </w:pPr>
-      <w:bookmarkStart w:id="53" w:name="_Toc73946788"/>
-      <w:bookmarkStart w:id="54" w:name="_Toc54428022"/>
+      <w:bookmarkStart w:id="52" w:name="_Toc73946788"/>
+      <w:bookmarkStart w:id="53" w:name="_Toc54428022"/>
     </w:p>
     <w:p>
       <w:pPr>
@@ -7092,27 +7087,27 @@
       <w:pPr>
         <w:pStyle w:val="Heading2"/>
       </w:pPr>
-      <w:bookmarkStart w:id="55" w:name="_Toc286359808"/>
+      <w:bookmarkStart w:id="54" w:name="_Toc286359808"/>
       <w:r>
         <w:lastRenderedPageBreak/>
         <w:t>Plate Management Requirements</w:t>
       </w:r>
+      <w:bookmarkEnd w:id="54"/>
+    </w:p>
+    <w:p>
+      <w:pPr>
+        <w:pStyle w:val="BodyText"/>
+      </w:pPr>
+    </w:p>
+    <w:p>
+      <w:pPr>
+        <w:pStyle w:val="Heading3"/>
+      </w:pPr>
+      <w:bookmarkStart w:id="55" w:name="_Toc286359809"/>
+      <w:r>
+        <w:t>Plate Management Overview</w:t>
+      </w:r>
       <w:bookmarkEnd w:id="55"/>
-    </w:p>
-    <w:p>
-      <w:pPr>
-        <w:pStyle w:val="BodyText"/>
-      </w:pPr>
-    </w:p>
-    <w:p>
-      <w:pPr>
-        <w:pStyle w:val="Heading3"/>
-      </w:pPr>
-      <w:bookmarkStart w:id="56" w:name="_Toc286359809"/>
-      <w:r>
-        <w:t>Plate Management Overview</w:t>
-      </w:r>
-      <w:bookmarkEnd w:id="56"/>
     </w:p>
     <w:p>
       <w:pPr>
@@ -7492,7 +7487,7 @@
       <w:pPr>
         <w:pStyle w:val="BodyText"/>
       </w:pPr>
-      <w:commentRangeStart w:id="57"/>
+      <w:commentRangeStart w:id="56"/>
       <w:r>
         <w:t xml:space="preserve">The Import feature receives a </w:t>
       </w:r>
@@ -7512,13 +7507,13 @@
       <w:r>
         <w:t>.</w:t>
       </w:r>
-      <w:commentRangeEnd w:id="57"/>
+      <w:commentRangeEnd w:id="56"/>
       <w:r>
         <w:rPr>
           <w:rStyle w:val="CommentReference"/>
           <w:rFonts w:ascii="Times New Roman" w:hAnsi="Times New Roman"/>
         </w:rPr>
-        <w:commentReference w:id="57"/>
+        <w:commentReference w:id="56"/>
       </w:r>
     </w:p>
     <w:p>
@@ -7649,11 +7644,11 @@
       <w:pPr>
         <w:pStyle w:val="Heading3"/>
       </w:pPr>
-      <w:bookmarkStart w:id="58" w:name="_Toc286359810"/>
+      <w:bookmarkStart w:id="57" w:name="_Toc286359810"/>
       <w:r>
         <w:t>Sample Screens / Story Board</w:t>
       </w:r>
-      <w:bookmarkEnd w:id="58"/>
+      <w:bookmarkEnd w:id="57"/>
     </w:p>
     <w:p>
       <w:pPr>
@@ -8147,13 +8142,13 @@
     <w:p>
       <w:pPr>
         <w:rPr>
-          <w:ins w:id="59" w:author="Alex" w:date="2015-02-25T09:16:00Z"/>
+          <w:ins w:id="58" w:author="Alex" w:date="2015-02-25T09:16:00Z"/>
           <w:rFonts w:ascii="Arial" w:hAnsi="Arial"/>
           <w:sz w:val="22"/>
         </w:rPr>
       </w:pPr>
-      <w:commentRangeStart w:id="60"/>
-      <w:ins w:id="61" w:author="Alex" w:date="2015-02-25T09:16:00Z">
+      <w:commentRangeStart w:id="59"/>
+      <w:ins w:id="60" w:author="Alex" w:date="2015-02-25T09:16:00Z">
         <w:r>
           <w:rPr>
             <w:rFonts w:ascii="Arial" w:hAnsi="Arial"/>
@@ -8166,21 +8161,21 @@
     <w:p>
       <w:pPr>
         <w:rPr>
+          <w:ins w:id="61" w:author="Alex" w:date="2015-02-25T09:16:00Z"/>
+          <w:rFonts w:ascii="Arial" w:hAnsi="Arial"/>
+          <w:sz w:val="22"/>
+        </w:rPr>
+      </w:pPr>
+    </w:p>
+    <w:p>
+      <w:pPr>
+        <w:rPr>
           <w:ins w:id="62" w:author="Alex" w:date="2015-02-25T09:16:00Z"/>
           <w:rFonts w:ascii="Arial" w:hAnsi="Arial"/>
           <w:sz w:val="22"/>
         </w:rPr>
       </w:pPr>
-    </w:p>
-    <w:p>
-      <w:pPr>
-        <w:rPr>
-          <w:ins w:id="63" w:author="Alex" w:date="2015-02-25T09:16:00Z"/>
-          <w:rFonts w:ascii="Arial" w:hAnsi="Arial"/>
-          <w:sz w:val="22"/>
-        </w:rPr>
-      </w:pPr>
-      <w:ins w:id="64" w:author="Alex" w:date="2015-02-25T09:16:00Z">
+      <w:ins w:id="63" w:author="Alex" w:date="2015-02-25T09:16:00Z">
         <w:r>
           <w:rPr>
             <w:rFonts w:ascii="Arial" w:hAnsi="Arial"/>
@@ -8193,12 +8188,12 @@
     <w:p>
       <w:pPr>
         <w:rPr>
-          <w:ins w:id="65" w:author="Alex" w:date="2015-02-25T09:16:00Z"/>
+          <w:ins w:id="64" w:author="Alex" w:date="2015-02-25T09:16:00Z"/>
           <w:rFonts w:ascii="Arial" w:hAnsi="Arial"/>
           <w:sz w:val="22"/>
         </w:rPr>
       </w:pPr>
-      <w:ins w:id="66" w:author="Alex" w:date="2015-02-25T09:16:00Z">
+      <w:ins w:id="65" w:author="Alex" w:date="2015-02-25T09:16:00Z">
         <w:r>
           <w:rPr>
             <w:rFonts w:ascii="Arial" w:hAnsi="Arial"/>
@@ -8211,12 +8206,12 @@
     <w:p>
       <w:pPr>
         <w:rPr>
-          <w:ins w:id="67" w:author="Alex" w:date="2015-02-25T09:16:00Z"/>
+          <w:ins w:id="66" w:author="Alex" w:date="2015-02-25T09:16:00Z"/>
           <w:rFonts w:ascii="Arial" w:hAnsi="Arial"/>
           <w:sz w:val="22"/>
         </w:rPr>
       </w:pPr>
-      <w:ins w:id="68" w:author="Alex" w:date="2015-02-25T09:16:00Z">
+      <w:ins w:id="67" w:author="Alex" w:date="2015-02-25T09:16:00Z">
         <w:r>
           <w:rPr>
             <w:rFonts w:ascii="Arial" w:hAnsi="Arial"/>
@@ -8229,12 +8224,12 @@
     <w:p>
       <w:pPr>
         <w:rPr>
-          <w:ins w:id="69" w:author="Alex" w:date="2015-02-25T09:16:00Z"/>
+          <w:ins w:id="68" w:author="Alex" w:date="2015-02-25T09:16:00Z"/>
           <w:rFonts w:ascii="Arial" w:hAnsi="Arial"/>
           <w:sz w:val="22"/>
         </w:rPr>
       </w:pPr>
-      <w:ins w:id="70" w:author="Alex" w:date="2015-02-25T09:16:00Z">
+      <w:ins w:id="69" w:author="Alex" w:date="2015-02-25T09:16:00Z">
         <w:r>
           <w:rPr>
             <w:rFonts w:ascii="Arial" w:hAnsi="Arial"/>
@@ -8247,12 +8242,12 @@
     <w:p>
       <w:pPr>
         <w:rPr>
-          <w:ins w:id="71" w:author="Alex" w:date="2015-02-25T09:16:00Z"/>
+          <w:ins w:id="70" w:author="Alex" w:date="2015-02-25T09:16:00Z"/>
           <w:rFonts w:ascii="Arial" w:hAnsi="Arial"/>
           <w:sz w:val="22"/>
         </w:rPr>
       </w:pPr>
-      <w:ins w:id="72" w:author="Alex" w:date="2015-02-25T09:16:00Z">
+      <w:ins w:id="71" w:author="Alex" w:date="2015-02-25T09:16:00Z">
         <w:r>
           <w:rPr>
             <w:rFonts w:ascii="Arial" w:hAnsi="Arial"/>
@@ -8281,12 +8276,12 @@
     <w:p>
       <w:pPr>
         <w:rPr>
-          <w:ins w:id="73" w:author="Alex" w:date="2015-02-25T09:16:00Z"/>
+          <w:ins w:id="72" w:author="Alex" w:date="2015-02-25T09:16:00Z"/>
           <w:rFonts w:ascii="Arial" w:hAnsi="Arial"/>
           <w:sz w:val="22"/>
         </w:rPr>
       </w:pPr>
-      <w:ins w:id="74" w:author="Alex" w:date="2015-02-25T09:16:00Z">
+      <w:ins w:id="73" w:author="Alex" w:date="2015-02-25T09:16:00Z">
         <w:r>
           <w:rPr>
             <w:rFonts w:ascii="Arial" w:hAnsi="Arial"/>
@@ -8299,21 +8294,21 @@
     <w:p>
       <w:pPr>
         <w:rPr>
+          <w:ins w:id="74" w:author="Alex" w:date="2015-02-25T09:16:00Z"/>
+          <w:rFonts w:ascii="Arial" w:hAnsi="Arial"/>
+          <w:sz w:val="22"/>
+        </w:rPr>
+      </w:pPr>
+    </w:p>
+    <w:p>
+      <w:pPr>
+        <w:rPr>
           <w:ins w:id="75" w:author="Alex" w:date="2015-02-25T09:16:00Z"/>
           <w:rFonts w:ascii="Arial" w:hAnsi="Arial"/>
           <w:sz w:val="22"/>
         </w:rPr>
       </w:pPr>
-    </w:p>
-    <w:p>
-      <w:pPr>
-        <w:rPr>
-          <w:ins w:id="76" w:author="Alex" w:date="2015-02-25T09:16:00Z"/>
-          <w:rFonts w:ascii="Arial" w:hAnsi="Arial"/>
-          <w:sz w:val="22"/>
-        </w:rPr>
-      </w:pPr>
-      <w:ins w:id="77" w:author="Alex" w:date="2015-02-25T09:16:00Z">
+      <w:ins w:id="76" w:author="Alex" w:date="2015-02-25T09:16:00Z">
         <w:r>
           <w:rPr>
             <w:rFonts w:ascii="Arial" w:hAnsi="Arial"/>
@@ -8326,12 +8321,12 @@
     <w:p>
       <w:pPr>
         <w:rPr>
-          <w:ins w:id="78" w:author="Alex" w:date="2015-02-25T09:16:00Z"/>
+          <w:ins w:id="77" w:author="Alex" w:date="2015-02-25T09:16:00Z"/>
           <w:rFonts w:ascii="Arial" w:hAnsi="Arial"/>
           <w:sz w:val="22"/>
         </w:rPr>
       </w:pPr>
-      <w:ins w:id="79" w:author="Alex" w:date="2015-02-25T09:16:00Z">
+      <w:ins w:id="78" w:author="Alex" w:date="2015-02-25T09:16:00Z">
         <w:r>
           <w:rPr>
             <w:rFonts w:ascii="Arial" w:hAnsi="Arial"/>
@@ -8344,12 +8339,12 @@
     <w:p>
       <w:pPr>
         <w:rPr>
-          <w:ins w:id="80" w:author="Alex" w:date="2015-02-25T09:16:00Z"/>
+          <w:ins w:id="79" w:author="Alex" w:date="2015-02-25T09:16:00Z"/>
           <w:rFonts w:ascii="Arial" w:hAnsi="Arial"/>
           <w:sz w:val="22"/>
         </w:rPr>
       </w:pPr>
-      <w:ins w:id="81" w:author="Alex" w:date="2015-02-25T09:16:00Z">
+      <w:ins w:id="80" w:author="Alex" w:date="2015-02-25T09:16:00Z">
         <w:r>
           <w:rPr>
             <w:rFonts w:ascii="Arial" w:hAnsi="Arial"/>
@@ -8362,6 +8357,15 @@
     <w:p>
       <w:pPr>
         <w:rPr>
+          <w:ins w:id="81" w:author="Alex" w:date="2015-02-25T09:16:00Z"/>
+          <w:rFonts w:ascii="Arial" w:hAnsi="Arial"/>
+          <w:sz w:val="22"/>
+        </w:rPr>
+      </w:pPr>
+    </w:p>
+    <w:p>
+      <w:pPr>
+        <w:rPr>
           <w:ins w:id="82" w:author="Alex" w:date="2015-02-25T09:16:00Z"/>
           <w:rFonts w:ascii="Arial" w:hAnsi="Arial"/>
           <w:sz w:val="22"/>
@@ -8376,16 +8380,7 @@
           <w:sz w:val="22"/>
         </w:rPr>
       </w:pPr>
-    </w:p>
-    <w:p>
-      <w:pPr>
-        <w:rPr>
-          <w:ins w:id="84" w:author="Alex" w:date="2015-02-25T09:16:00Z"/>
-          <w:rFonts w:ascii="Arial" w:hAnsi="Arial"/>
-          <w:sz w:val="22"/>
-        </w:rPr>
-      </w:pPr>
-      <w:ins w:id="85" w:author="Alex" w:date="2015-02-25T09:16:00Z">
+      <w:ins w:id="84" w:author="Alex" w:date="2015-02-25T09:16:00Z">
         <w:r>
           <w:rPr>
             <w:rFonts w:ascii="Arial" w:hAnsi="Arial"/>
@@ -8402,7 +8397,7 @@
           <w:sz w:val="22"/>
         </w:rPr>
       </w:pPr>
-      <w:ins w:id="86" w:author="Alex" w:date="2015-02-25T09:16:00Z">
+      <w:ins w:id="85" w:author="Alex" w:date="2015-02-25T09:16:00Z">
         <w:r>
           <w:rPr>
             <w:rFonts w:ascii="Arial" w:hAnsi="Arial"/>
@@ -8411,12 +8406,12 @@
           <w:t>If the delete button is selected, a shared plate is only removed from the list of available plates and only visibility to the experiment is removed. The plate is only truly deleted when all experiments remove access</w:t>
         </w:r>
       </w:ins>
-      <w:commentRangeEnd w:id="60"/>
+      <w:commentRangeEnd w:id="59"/>
       <w:r>
         <w:rPr>
           <w:rStyle w:val="CommentReference"/>
         </w:rPr>
-        <w:commentReference w:id="60"/>
+        <w:commentReference w:id="59"/>
       </w:r>
     </w:p>
     <w:p>
@@ -8431,12 +8426,12 @@
       <w:pPr>
         <w:pStyle w:val="Heading3"/>
       </w:pPr>
-      <w:bookmarkStart w:id="87" w:name="_Toc286359811"/>
+      <w:bookmarkStart w:id="86" w:name="_Toc286359811"/>
       <w:r>
         <w:lastRenderedPageBreak/>
         <w:t>Open Issues / Questions Plate Management</w:t>
       </w:r>
-      <w:bookmarkEnd w:id="87"/>
+      <w:bookmarkEnd w:id="86"/>
     </w:p>
     <w:tbl>
       <w:tblPr>
@@ -8654,7 +8649,7 @@
             <w:pPr>
               <w:pStyle w:val="TableText"/>
             </w:pPr>
-            <w:commentRangeStart w:id="88"/>
+            <w:commentRangeStart w:id="87"/>
             <w:r>
               <w:t>For dose response analysis. Applying doses or concentrations of compounds. Is there a shorthand e.g</w:t>
             </w:r>
@@ -8667,13 +8662,13 @@
             <w:r>
               <w:t xml:space="preserve">fold? </w:t>
             </w:r>
-            <w:commentRangeEnd w:id="88"/>
+            <w:commentRangeEnd w:id="87"/>
             <w:r>
               <w:rPr>
                 <w:rStyle w:val="CommentReference"/>
                 <w:rFonts w:ascii="Times New Roman" w:hAnsi="Times New Roman"/>
               </w:rPr>
-              <w:commentReference w:id="88"/>
+              <w:commentReference w:id="87"/>
             </w:r>
           </w:p>
         </w:tc>
@@ -8886,7 +8881,7 @@
             <w:pPr>
               <w:pStyle w:val="TableText"/>
             </w:pPr>
-            <w:commentRangeStart w:id="89"/>
+            <w:commentRangeStart w:id="88"/>
             <w:r>
               <w:t>Picture 1 will also list shared plates. A new status of ‘not started’ will exist. when clicked, user will be taken to a page where they can select their plate region. Then they are taken to substance selection page and continue the rest of the wizard the same way</w:t>
             </w:r>
@@ -8914,13 +8909,13 @@
             <w:r>
               <w:t>For shared plates the plate setup page will not show the entire mapping, instead it will show the part of the mapping that is available to the user and the rest will be grey boxes</w:t>
             </w:r>
-            <w:commentRangeEnd w:id="89"/>
+            <w:commentRangeEnd w:id="88"/>
             <w:r>
               <w:rPr>
                 <w:rStyle w:val="CommentReference"/>
                 <w:rFonts w:ascii="Times New Roman" w:hAnsi="Times New Roman"/>
               </w:rPr>
-              <w:commentReference w:id="89"/>
+              <w:commentReference w:id="88"/>
             </w:r>
           </w:p>
         </w:tc>
@@ -9034,7 +9029,7 @@
       <w:pPr>
         <w:pStyle w:val="Heading2"/>
       </w:pPr>
-      <w:bookmarkStart w:id="90" w:name="_Toc286359812"/>
+      <w:bookmarkStart w:id="89" w:name="_Toc286359812"/>
       <w:r>
         <w:t>Experiment Man</w:t>
       </w:r>
@@ -9044,22 +9039,22 @@
       <w:r>
         <w:t xml:space="preserve"> Requirements</w:t>
       </w:r>
+      <w:bookmarkEnd w:id="89"/>
+    </w:p>
+    <w:p>
+      <w:pPr>
+        <w:pStyle w:val="BodyText"/>
+      </w:pPr>
+    </w:p>
+    <w:p>
+      <w:pPr>
+        <w:pStyle w:val="Heading3"/>
+      </w:pPr>
+      <w:bookmarkStart w:id="90" w:name="_Toc286359813"/>
+      <w:r>
+        <w:t>Overview</w:t>
+      </w:r>
       <w:bookmarkEnd w:id="90"/>
-    </w:p>
-    <w:p>
-      <w:pPr>
-        <w:pStyle w:val="BodyText"/>
-      </w:pPr>
-    </w:p>
-    <w:p>
-      <w:pPr>
-        <w:pStyle w:val="Heading3"/>
-      </w:pPr>
-      <w:bookmarkStart w:id="91" w:name="_Toc286359813"/>
-      <w:r>
-        <w:t>Overview</w:t>
-      </w:r>
-      <w:bookmarkEnd w:id="91"/>
     </w:p>
     <w:p>
       <w:pPr>
@@ -9105,10 +9100,10 @@
           <w:numId w:val="26"/>
         </w:numPr>
         <w:rPr>
-          <w:ins w:id="92" w:author="Alex" w:date="2015-02-25T09:17:00Z"/>
-        </w:rPr>
-      </w:pPr>
-      <w:ins w:id="93" w:author="Alex" w:date="2015-02-25T09:17:00Z">
+          <w:ins w:id="91" w:author="Alex" w:date="2015-02-25T09:17:00Z"/>
+        </w:rPr>
+      </w:pPr>
+      <w:ins w:id="92" w:author="Alex" w:date="2015-02-25T09:17:00Z">
         <w:r>
           <w:rPr>
             <w:b/>
@@ -9128,10 +9123,10 @@
           <w:numId w:val="26"/>
         </w:numPr>
         <w:rPr>
-          <w:ins w:id="94" w:author="Alex" w:date="2015-02-25T09:17:00Z"/>
-        </w:rPr>
-      </w:pPr>
-      <w:ins w:id="95" w:author="Alex" w:date="2015-02-25T09:17:00Z">
+          <w:ins w:id="93" w:author="Alex" w:date="2015-02-25T09:17:00Z"/>
+        </w:rPr>
+      </w:pPr>
+      <w:ins w:id="94" w:author="Alex" w:date="2015-02-25T09:17:00Z">
         <w:r>
           <w:t>Shared plates that have not been allocated can be started by clicked not started. Note that all shared plates have a common ‘Ready to Test’ and Tested state.</w:t>
         </w:r>
@@ -9237,7 +9232,7 @@
           <w:numId w:val="27"/>
         </w:numPr>
         <w:rPr>
-          <w:ins w:id="96" w:author="Alex" w:date="2015-02-25T09:17:00Z"/>
+          <w:ins w:id="95" w:author="Alex" w:date="2015-02-25T09:17:00Z"/>
         </w:rPr>
       </w:pPr>
       <w:r>
@@ -9261,7 +9256,7 @@
           <w:numId w:val="27"/>
         </w:numPr>
       </w:pPr>
-      <w:ins w:id="97" w:author="Alex" w:date="2015-02-25T09:17:00Z">
+      <w:ins w:id="96" w:author="Alex" w:date="2015-02-25T09:17:00Z">
         <w:r>
           <w:rPr>
             <w:b/>
@@ -9314,11 +9309,11 @@
       <w:pPr>
         <w:pStyle w:val="Heading3"/>
       </w:pPr>
-      <w:bookmarkStart w:id="98" w:name="_Toc286359814"/>
+      <w:bookmarkStart w:id="97" w:name="_Toc286359814"/>
       <w:r>
         <w:t>Sample Screens / Story Board</w:t>
       </w:r>
-      <w:bookmarkEnd w:id="98"/>
+      <w:bookmarkEnd w:id="97"/>
     </w:p>
     <w:p>
       <w:pPr>
@@ -9328,79 +9323,35 @@
     <w:p>
       <w:pPr>
         <w:pStyle w:val="BodyText"/>
-      </w:pPr>
-      <w:r>
-        <w:rPr>
-          <w:noProof/>
-        </w:rPr>
-        <mc:AlternateContent>
-          <mc:Choice Requires="wps">
-            <w:drawing>
-              <wp:anchor distT="0" distB="0" distL="114300" distR="114300" simplePos="0" relativeHeight="251663360" behindDoc="0" locked="0" layoutInCell="1" allowOverlap="1" wp14:anchorId="42913CE9" wp14:editId="3139B5C4">
-                <wp:simplePos x="0" y="0"/>
-                <wp:positionH relativeFrom="column">
-                  <wp:posOffset>2824480</wp:posOffset>
-                </wp:positionH>
-                <wp:positionV relativeFrom="paragraph">
-                  <wp:posOffset>2670810</wp:posOffset>
-                </wp:positionV>
-                <wp:extent cx="501650" cy="431800"/>
-                <wp:effectExtent l="50800" t="25400" r="57150" b="101600"/>
-                <wp:wrapNone/>
-                <wp:docPr id="24" name="Curved Connector 24"/>
-                <wp:cNvGraphicFramePr/>
-                <a:graphic xmlns:a="http://schemas.openxmlformats.org/drawingml/2006/main">
-                  <a:graphicData uri="http://schemas.microsoft.com/office/word/2010/wordprocessingShape">
-                    <wps:wsp>
-                      <wps:cNvCnPr/>
-                      <wps:spPr>
-                        <a:xfrm flipV="1">
-                          <a:off x="0" y="0"/>
-                          <a:ext cx="501650" cy="431800"/>
-                        </a:xfrm>
-                        <a:prstGeom prst="curvedConnector3">
-                          <a:avLst/>
-                        </a:prstGeom>
-                      </wps:spPr>
-                      <wps:style>
-                        <a:lnRef idx="2">
-                          <a:schemeClr val="dk1"/>
-                        </a:lnRef>
-                        <a:fillRef idx="0">
-                          <a:schemeClr val="dk1"/>
-                        </a:fillRef>
-                        <a:effectRef idx="1">
-                          <a:schemeClr val="dk1"/>
-                        </a:effectRef>
-                        <a:fontRef idx="minor">
-                          <a:schemeClr val="tx1"/>
-                        </a:fontRef>
-                      </wps:style>
-                      <wps:bodyPr/>
-                    </wps:wsp>
-                  </a:graphicData>
-                </a:graphic>
-              </wp:anchor>
-            </w:drawing>
-          </mc:Choice>
-          <mc:Fallback xmlns:mv="urn:schemas-microsoft-com:mac:vml" xmlns:mo="http://schemas.microsoft.com/office/mac/office/2008/main">
-            <w:pict>
-              <v:shape id="Curved Connector 24" o:spid="_x0000_s1026" type="#_x0000_t38" style="position:absolute;margin-left:222.4pt;margin-top:210.3pt;width:39.5pt;height:34pt;flip:y;z-index:251663360;visibility:visible;mso-wrap-style:square;mso-wrap-distance-left:9pt;mso-wrap-distance-top:0;mso-wrap-distance-right:9pt;mso-wrap-distance-bottom:0;mso-position-horizontal:absolute;mso-position-horizontal-relative:text;mso-position-vertical:absolute;mso-position-vertical-relative:text" o:gfxdata="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" adj="10800" strokecolor="black [3200]" strokeweight="2pt">
-                <v:shadow on="t" opacity="24903f" mv:blur="40000f" origin=",.5" offset="0,20000emu"/>
-              </v:shape>
-            </w:pict>
-          </mc:Fallback>
-        </mc:AlternateContent>
-      </w:r>
+        <w:rPr>
+          <w:b/>
+        </w:rPr>
+      </w:pPr>
+      <w:r>
+        <w:rPr>
+          <w:b/>
+        </w:rPr>
+        <w:t>Plate Management Screen and Import / Export Popups</w:t>
+      </w:r>
+    </w:p>
+    <w:p>
+      <w:pPr>
+        <w:pStyle w:val="BodyText"/>
+      </w:pPr>
+    </w:p>
+    <w:p>
+      <w:pPr>
+        <w:pStyle w:val="BodyText"/>
+      </w:pPr>
       <w:r>
         <w:rPr>
           <w:noProof/>
         </w:rPr>
         <w:drawing>
-          <wp:inline distT="0" distB="0" distL="0" distR="0" wp14:anchorId="2E6F289C" wp14:editId="291662AD">
-            <wp:extent cx="6327775" cy="2684780"/>
-            <wp:effectExtent l="0" t="0" r="0" b="7620"/>
-            <wp:docPr id="13" name="Picture 13"/>
+          <wp:inline distT="0" distB="0" distL="0" distR="0" wp14:anchorId="74565C4E" wp14:editId="5A3BF4D7">
+            <wp:extent cx="4899660" cy="5662354"/>
+            <wp:effectExtent l="0" t="0" r="0" b="0"/>
+            <wp:docPr id="1" name="Picture 1"/>
             <wp:cNvGraphicFramePr>
               <a:graphicFrameLocks xmlns:a="http://schemas.openxmlformats.org/drawingml/2006/main" noChangeAspect="1"/>
             </wp:cNvGraphicFramePr>
@@ -9408,17 +9359,11 @@
               <a:graphicData uri="http://schemas.openxmlformats.org/drawingml/2006/picture">
                 <pic:pic xmlns:pic="http://schemas.openxmlformats.org/drawingml/2006/picture">
                   <pic:nvPicPr>
-                    <pic:cNvPr id="0" name="CreateExperiment_crop.jpg"/>
+                    <pic:cNvPr id="0" name=""/>
                     <pic:cNvPicPr/>
                   </pic:nvPicPr>
                   <pic:blipFill>
-                    <a:blip r:embed="rId22">
-                      <a:extLst>
-                        <a:ext uri="{28A0092B-C50C-407E-A947-70E740481C1C}">
-                          <a14:useLocalDpi xmlns:a14="http://schemas.microsoft.com/office/drawing/2010/main" val="0"/>
-                        </a:ext>
-                      </a:extLst>
-                    </a:blip>
+                    <a:blip r:embed="rId22"/>
                     <a:stretch>
                       <a:fillRect/>
                     </a:stretch>
@@ -9426,7 +9371,7 @@
                   <pic:spPr>
                     <a:xfrm>
                       <a:off x="0" y="0"/>
-                      <a:ext cx="6327775" cy="2684780"/>
+                      <a:ext cx="4900750" cy="5663614"/>
                     </a:xfrm>
                     <a:prstGeom prst="rect">
                       <a:avLst/>
@@ -9440,112 +9385,35 @@
       </w:r>
     </w:p>
     <w:p>
-      <w:pPr>
-        <w:pStyle w:val="BodyText"/>
-      </w:pPr>
-      <w:r>
-        <w:rPr>
-          <w:noProof/>
-        </w:rPr>
-        <mc:AlternateContent>
-          <mc:Choice Requires="wps">
-            <w:drawing>
-              <wp:anchor distT="0" distB="0" distL="114300" distR="114300" simplePos="0" relativeHeight="251664384" behindDoc="0" locked="0" layoutInCell="1" allowOverlap="1" wp14:anchorId="27DA5CCE" wp14:editId="1AF66EF9">
-                <wp:simplePos x="0" y="0"/>
-                <wp:positionH relativeFrom="column">
-                  <wp:posOffset>6145530</wp:posOffset>
-                </wp:positionH>
-                <wp:positionV relativeFrom="paragraph">
-                  <wp:posOffset>168910</wp:posOffset>
-                </wp:positionV>
-                <wp:extent cx="774700" cy="635000"/>
-                <wp:effectExtent l="0" t="0" r="38100" b="25400"/>
-                <wp:wrapNone/>
-                <wp:docPr id="25" name="Rectangle 25"/>
-                <wp:cNvGraphicFramePr/>
-                <a:graphic xmlns:a="http://schemas.openxmlformats.org/drawingml/2006/main">
-                  <a:graphicData uri="http://schemas.microsoft.com/office/word/2010/wordprocessingShape">
-                    <wps:wsp>
-                      <wps:cNvSpPr/>
-                      <wps:spPr>
-                        <a:xfrm>
-                          <a:off x="0" y="0"/>
-                          <a:ext cx="774700" cy="635000"/>
-                        </a:xfrm>
-                        <a:prstGeom prst="rect">
-                          <a:avLst/>
-                        </a:prstGeom>
-                        <a:solidFill>
-                          <a:schemeClr val="bg1"/>
-                        </a:solidFill>
-                        <a:ln>
-                          <a:solidFill>
-                            <a:schemeClr val="bg1"/>
-                          </a:solidFill>
-                        </a:ln>
-                        <a:effectLst/>
-                        <a:extLst>
-                          <a:ext uri="{FAA26D3D-D897-4be2-8F04-BA451C77F1D7}">
-                            <ma14:placeholderFlag xmlns:ma14="http://schemas.microsoft.com/office/mac/drawingml/2011/main" xmlns:w="http://schemas.openxmlformats.org/wordprocessingml/2006/main" xmlns:w10="urn:schemas-microsoft-com:office:word" xmlns:v="urn:schemas-microsoft-com:vml" xmlns:o="urn:schemas-microsoft-com:office:office" xmlns:mv="urn:schemas-microsoft-com:mac:vml" xmlns:mo="http://schemas.microsoft.com/office/mac/office/2008/main" xmlns=""/>
-                          </a:ext>
-                          <a:ext uri="{C572A759-6A51-4108-AA02-DFA0A04FC94B}">
-                            <ma14:wrappingTextBoxFlag xmlns:ma14="http://schemas.microsoft.com/office/mac/drawingml/2011/main" xmlns:w="http://schemas.openxmlformats.org/wordprocessingml/2006/main" xmlns:w10="urn:schemas-microsoft-com:office:word" xmlns:v="urn:schemas-microsoft-com:vml" xmlns:o="urn:schemas-microsoft-com:office:office" xmlns:mv="urn:schemas-microsoft-com:mac:vml" xmlns:mo="http://schemas.microsoft.com/office/mac/office/2008/main" xmlns=""/>
-                          </a:ext>
-                        </a:extLst>
-                      </wps:spPr>
-                      <wps:style>
-                        <a:lnRef idx="1">
-                          <a:schemeClr val="accent1"/>
-                        </a:lnRef>
-                        <a:fillRef idx="3">
-                          <a:schemeClr val="accent1"/>
-                        </a:fillRef>
-                        <a:effectRef idx="2">
-                          <a:schemeClr val="accent1"/>
-                        </a:effectRef>
-                        <a:fontRef idx="minor">
-                          <a:schemeClr val="lt1"/>
-                        </a:fontRef>
-                      </wps:style>
-                      <wps:bodyPr rot="0" spcFirstLastPara="0" vertOverflow="overflow" horzOverflow="overflow" vert="horz" wrap="square" lIns="91440" tIns="45720" rIns="91440" bIns="45720" numCol="1" spcCol="0" rtlCol="0" fromWordArt="0" anchor="ctr" anchorCtr="0" forceAA="0" compatLnSpc="1">
-                        <a:prstTxWarp prst="textNoShape">
-                          <a:avLst/>
-                        </a:prstTxWarp>
-                        <a:noAutofit/>
-                      </wps:bodyPr>
-                    </wps:wsp>
-                  </a:graphicData>
-                </a:graphic>
-                <wp14:sizeRelH relativeFrom="margin">
-                  <wp14:pctWidth>0</wp14:pctWidth>
-                </wp14:sizeRelH>
-                <wp14:sizeRelV relativeFrom="margin">
-                  <wp14:pctHeight>0</wp14:pctHeight>
-                </wp14:sizeRelV>
-              </wp:anchor>
-            </w:drawing>
-          </mc:Choice>
-          <mc:Fallback xmlns:mv="urn:schemas-microsoft-com:mac:vml" xmlns:mo="http://schemas.microsoft.com/office/mac/office/2008/main">
-            <w:pict>
-              <v:rect id="Rectangle 25" o:spid="_x0000_s1026" style="position:absolute;margin-left:483.9pt;margin-top:13.3pt;width:61pt;height:50pt;z-index:251664384;visibility:visible;mso-wrap-style:square;mso-width-percent:0;mso-height-percent:0;mso-wrap-distance-left:9pt;mso-wrap-distance-top:0;mso-wrap-distance-right:9pt;mso-wrap-distance-bottom:0;mso-position-horizontal:absolute;mso-position-horizontal-relative:text;mso-position-vertical:absolute;mso-position-vertical-relative:text;mso-width-percent:0;mso-height-percent:0;mso-width-relative:margin;mso-height-relative:margin;v-text-anchor:middle" o:gfxdata="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" fillcolor="white [3212]" strokecolor="white [3212]"/>
-            </w:pict>
-          </mc:Fallback>
-        </mc:AlternateContent>
-      </w:r>
-    </w:p>
-    <w:p>
-      <w:pPr>
-        <w:pStyle w:val="BodyText"/>
-      </w:pPr>
+      <w:r>
+        <w:br w:type="page"/>
+      </w:r>
+    </w:p>
+    <w:p>
+      <w:pPr>
+        <w:ind w:firstLine="720"/>
+        <w:rPr>
+          <w:b/>
+        </w:rPr>
+      </w:pPr>
+      <w:r>
+        <w:rPr>
+          <w:b/>
+        </w:rPr>
+        <w:lastRenderedPageBreak/>
+        <w:t>Add New plate wizard</w:t>
+      </w:r>
+    </w:p>
+    <w:p>
       <w:r>
         <w:rPr>
           <w:noProof/>
         </w:rPr>
         <w:drawing>
-          <wp:inline distT="0" distB="0" distL="0" distR="0" wp14:anchorId="52025343" wp14:editId="014B3C30">
-            <wp:extent cx="6445969" cy="2731003"/>
-            <wp:effectExtent l="0" t="0" r="5715" b="12700"/>
-            <wp:docPr id="14" name="Picture 14"/>
+          <wp:inline distT="0" distB="0" distL="0" distR="0" wp14:anchorId="0D625E1D" wp14:editId="2AB6D0E3">
+            <wp:extent cx="6375400" cy="3204047"/>
+            <wp:effectExtent l="0" t="0" r="6350" b="0"/>
+            <wp:docPr id="18" name="Picture 18"/>
             <wp:cNvGraphicFramePr>
               <a:graphicFrameLocks xmlns:a="http://schemas.openxmlformats.org/drawingml/2006/main" noChangeAspect="1"/>
             </wp:cNvGraphicFramePr>
@@ -9553,17 +9421,11 @@
               <a:graphicData uri="http://schemas.openxmlformats.org/drawingml/2006/picture">
                 <pic:pic xmlns:pic="http://schemas.openxmlformats.org/drawingml/2006/picture">
                   <pic:nvPicPr>
-                    <pic:cNvPr id="0" name="Chemicals_crop.jpg"/>
+                    <pic:cNvPr id="0" name=""/>
                     <pic:cNvPicPr/>
                   </pic:nvPicPr>
                   <pic:blipFill>
-                    <a:blip r:embed="rId23">
-                      <a:extLst>
-                        <a:ext uri="{28A0092B-C50C-407E-A947-70E740481C1C}">
-                          <a14:useLocalDpi xmlns:a14="http://schemas.microsoft.com/office/drawing/2010/main" val="0"/>
-                        </a:ext>
-                      </a:extLst>
-                    </a:blip>
+                    <a:blip r:embed="rId23"/>
                     <a:stretch>
                       <a:fillRect/>
                     </a:stretch>
@@ -9571,7 +9433,7 @@
                   <pic:spPr>
                     <a:xfrm>
                       <a:off x="0" y="0"/>
-                      <a:ext cx="6446800" cy="2731355"/>
+                      <a:ext cx="6375400" cy="3204047"/>
                     </a:xfrm>
                     <a:prstGeom prst="rect">
                       <a:avLst/>
@@ -9584,15 +9446,10 @@
         </w:drawing>
       </w:r>
     </w:p>
-    <w:p>
-      <w:pPr>
-        <w:pStyle w:val="BodyText"/>
-      </w:pPr>
-    </w:p>
-    <w:p>
-      <w:pPr>
-        <w:pStyle w:val="BodyText"/>
-      </w:pPr>
+    <w:p/>
+    <w:p>
+      <w:bookmarkStart w:id="98" w:name="_GoBack"/>
+      <w:bookmarkEnd w:id="98"/>
     </w:p>
     <w:p>
       <w:pPr>
@@ -9601,6 +9458,46 @@
           <w:sz w:val="22"/>
         </w:rPr>
       </w:pPr>
+      <w:r>
+        <w:rPr>
+          <w:noProof/>
+        </w:rPr>
+        <w:drawing>
+          <wp:inline distT="0" distB="0" distL="0" distR="0" wp14:anchorId="383F56ED" wp14:editId="10D750FD">
+            <wp:extent cx="6299200" cy="3232378"/>
+            <wp:effectExtent l="0" t="0" r="6350" b="6350"/>
+            <wp:docPr id="36" name="Picture 36"/>
+            <wp:cNvGraphicFramePr>
+              <a:graphicFrameLocks xmlns:a="http://schemas.openxmlformats.org/drawingml/2006/main" noChangeAspect="1"/>
+            </wp:cNvGraphicFramePr>
+            <a:graphic xmlns:a="http://schemas.openxmlformats.org/drawingml/2006/main">
+              <a:graphicData uri="http://schemas.openxmlformats.org/drawingml/2006/picture">
+                <pic:pic xmlns:pic="http://schemas.openxmlformats.org/drawingml/2006/picture">
+                  <pic:nvPicPr>
+                    <pic:cNvPr id="0" name=""/>
+                    <pic:cNvPicPr/>
+                  </pic:nvPicPr>
+                  <pic:blipFill>
+                    <a:blip r:embed="rId24"/>
+                    <a:stretch>
+                      <a:fillRect/>
+                    </a:stretch>
+                  </pic:blipFill>
+                  <pic:spPr>
+                    <a:xfrm>
+                      <a:off x="0" y="0"/>
+                      <a:ext cx="6303137" cy="3234398"/>
+                    </a:xfrm>
+                    <a:prstGeom prst="rect">
+                      <a:avLst/>
+                    </a:prstGeom>
+                  </pic:spPr>
+                </pic:pic>
+              </a:graphicData>
+            </a:graphic>
+          </wp:inline>
+        </w:drawing>
+      </w:r>
       <w:r>
         <w:br w:type="page"/>
       </w:r>
@@ -9950,7 +9847,7 @@
         <w:pStyle w:val="Heading2"/>
       </w:pPr>
       <w:bookmarkStart w:id="102" w:name="_Toc286359816"/>
-      <w:bookmarkEnd w:id="53"/>
+      <w:bookmarkEnd w:id="52"/>
       <w:r>
         <w:t>Results Analysis</w:t>
       </w:r>
@@ -10111,7 +10008,7 @@
                     </pic:cNvPicPr>
                   </pic:nvPicPr>
                   <pic:blipFill>
-                    <a:blip r:embed="rId24">
+                    <a:blip r:embed="rId25">
                       <a:extLst>
                         <a:ext uri="{28A0092B-C50C-407E-A947-70E740481C1C}">
                           <a14:useLocalDpi xmlns:a14="http://schemas.microsoft.com/office/drawing/2010/main" val="0"/>
@@ -10209,7 +10106,7 @@
                             </pic:cNvPicPr>
                           </pic:nvPicPr>
                           <pic:blipFill>
-                            <a:blip r:embed="rId25">
+                            <a:blip r:embed="rId26">
                               <a:extLst>
                                 <a:ext uri="{28A0092B-C50C-407E-A947-70E740481C1C}">
                                   <a14:useLocalDpi xmlns:a14="http://schemas.microsoft.com/office/drawing/2010/main" val="0"/>
@@ -10243,7 +10140,7 @@
                             </pic:cNvPicPr>
                           </pic:nvPicPr>
                           <pic:blipFill>
-                            <a:blip r:embed="rId26">
+                            <a:blip r:embed="rId27">
                               <a:extLst>
                                 <a:ext uri="{28A0092B-C50C-407E-A947-70E740481C1C}">
                                   <a14:useLocalDpi xmlns:a14="http://schemas.microsoft.com/office/drawing/2010/main" val="0"/>
@@ -10277,7 +10174,7 @@
                             </pic:cNvPicPr>
                           </pic:nvPicPr>
                           <pic:blipFill>
-                            <a:blip r:embed="rId26">
+                            <a:blip r:embed="rId27">
                               <a:extLst>
                                 <a:ext uri="{28A0092B-C50C-407E-A947-70E740481C1C}">
                                   <a14:useLocalDpi xmlns:a14="http://schemas.microsoft.com/office/drawing/2010/main" val="0"/>
@@ -10311,7 +10208,7 @@
                             </pic:cNvPicPr>
                           </pic:nvPicPr>
                           <pic:blipFill>
-                            <a:blip r:embed="rId26">
+                            <a:blip r:embed="rId27">
                               <a:extLst>
                                 <a:ext uri="{28A0092B-C50C-407E-A947-70E740481C1C}">
                                   <a14:useLocalDpi xmlns:a14="http://schemas.microsoft.com/office/drawing/2010/main" val="0"/>
@@ -10580,19 +10477,19 @@
                     <o:lock v:ext="edit" aspectratio="t"/>
                   </v:shapetype>
                   <v:shape id="Picture 4" o:spid="_x0000_s1028" type="#_x0000_t75" style="position:absolute;width:37998;height:23806;visibility:visible;mso-wrap-style:square" o:gfxdata="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">
-                    <v:imagedata r:id="rId27" o:title=""/>
+                    <v:imagedata r:id="rId28" o:title=""/>
                     <v:path arrowok="t"/>
                   </v:shape>
                   <v:shape id="Picture 6" o:spid="_x0000_s1029" type="#_x0000_t75" style="position:absolute;left:1187;top:8312;width:10909;height:9963;visibility:visible;mso-wrap-style:square" o:gfxdata="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">
-                    <v:imagedata r:id="rId28" o:title=""/>
+                    <v:imagedata r:id="rId29" o:title=""/>
                     <v:path arrowok="t"/>
                   </v:shape>
                   <v:shape id="Picture 6" o:spid="_x0000_s1030" type="#_x0000_t75" style="position:absolute;left:13061;top:8312;width:10910;height:9963;visibility:visible;mso-wrap-style:square" o:gfxdata="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">
-                    <v:imagedata r:id="rId28" o:title=""/>
+                    <v:imagedata r:id="rId29" o:title=""/>
                     <v:path arrowok="t"/>
                   </v:shape>
                   <v:shape id="Picture 6" o:spid="_x0000_s1031" type="#_x0000_t75" style="position:absolute;left:24936;top:8312;width:10909;height:9963;visibility:visible;mso-wrap-style:square" o:gfxdata="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">
-                    <v:imagedata r:id="rId28" o:title=""/>
+                    <v:imagedata r:id="rId29" o:title=""/>
                     <v:path arrowok="t"/>
                   </v:shape>
                 </v:group>
@@ -11299,7 +11196,7 @@
                     <pic:cNvPicPr/>
                   </pic:nvPicPr>
                   <pic:blipFill>
-                    <a:blip r:embed="rId29">
+                    <a:blip r:embed="rId30">
                       <a:extLst>
                         <a:ext uri="{28A0092B-C50C-407E-A947-70E740481C1C}">
                           <a14:useLocalDpi xmlns:a14="http://schemas.microsoft.com/office/drawing/2010/main" val="0"/>
@@ -11386,7 +11283,7 @@
                     <pic:cNvPicPr/>
                   </pic:nvPicPr>
                   <pic:blipFill>
-                    <a:blip r:embed="rId30">
+                    <a:blip r:embed="rId31">
                       <a:extLst>
                         <a:ext uri="{28A0092B-C50C-407E-A947-70E740481C1C}">
                           <a14:useLocalDpi xmlns:a14="http://schemas.microsoft.com/office/drawing/2010/main" val="0"/>
@@ -11549,7 +11446,7 @@
                     <pic:cNvPicPr/>
                   </pic:nvPicPr>
                   <pic:blipFill>
-                    <a:blip r:embed="rId31">
+                    <a:blip r:embed="rId32">
                       <a:extLst>
                         <a:ext uri="{28A0092B-C50C-407E-A947-70E740481C1C}">
                           <a14:useLocalDpi xmlns:a14="http://schemas.microsoft.com/office/drawing/2010/main" val="0"/>
@@ -11665,7 +11562,7 @@
                     <pic:cNvPicPr/>
                   </pic:nvPicPr>
                   <pic:blipFill>
-                    <a:blip r:embed="rId32">
+                    <a:blip r:embed="rId33">
                       <a:extLst>
                         <a:ext uri="{28A0092B-C50C-407E-A947-70E740481C1C}">
                           <a14:useLocalDpi xmlns:a14="http://schemas.microsoft.com/office/drawing/2010/main" val="0"/>
@@ -12174,7 +12071,7 @@
         <w:pStyle w:val="BodyText"/>
       </w:pPr>
     </w:p>
-    <w:bookmarkEnd w:id="54"/>
+    <w:bookmarkEnd w:id="53"/>
     <w:p>
       <w:pPr>
         <w:pStyle w:val="Heading1"/>
@@ -13272,7 +13169,7 @@
       </w:r>
     </w:p>
     <w:sectPr>
-      <w:headerReference w:type="default" r:id="rId33"/>
+      <w:headerReference w:type="default" r:id="rId34"/>
       <w:pgSz w:w="12240" w:h="15840" w:code="1"/>
       <w:pgMar w:top="1008" w:right="1008" w:bottom="810" w:left="792" w:header="576" w:footer="576" w:gutter="0"/>
       <w:cols w:space="720"/>
@@ -13283,7 +13180,7 @@
 
 <file path=word/comments.xml><?xml version="1.0" encoding="utf-8"?>
 <w:comments xmlns:wpc="http://schemas.microsoft.com/office/word/2010/wordprocessingCanvas" xmlns:mc="http://schemas.openxmlformats.org/markup-compatibility/2006" xmlns:o="urn:schemas-microsoft-com:office:office" xmlns:r="http://schemas.openxmlformats.org/officeDocument/2006/relationships" xmlns:m="http://schemas.openxmlformats.org/officeDocument/2006/math" xmlns:v="urn:schemas-microsoft-com:vml" xmlns:wp14="http://schemas.microsoft.com/office/word/2010/wordprocessingDrawing" xmlns:wp="http://schemas.openxmlformats.org/drawingml/2006/wordprocessingDrawing" xmlns:w10="urn:schemas-microsoft-com:office:word" xmlns:w="http://schemas.openxmlformats.org/wordprocessingml/2006/main" xmlns:w14="http://schemas.microsoft.com/office/word/2010/wordml" xmlns:wpg="http://schemas.microsoft.com/office/word/2010/wordprocessingGroup" xmlns:wpi="http://schemas.microsoft.com/office/word/2010/wordprocessingInk" xmlns:wne="http://schemas.microsoft.com/office/word/2006/wordml" xmlns:wps="http://schemas.microsoft.com/office/word/2010/wordprocessingShape" mc:Ignorable="w14 wp14">
-  <w:comment w:id="57" w:author="Alex" w:date="2015-03-01T16:26:00Z" w:initials="SZ">
+  <w:comment w:id="56" w:author="Alex" w:date="2015-03-01T16:26:00Z" w:initials="SZ">
     <w:p>
       <w:pPr>
         <w:pStyle w:val="CommentText"/>
@@ -13307,7 +13204,7 @@
       </w:r>
     </w:p>
   </w:comment>
-  <w:comment w:id="60" w:author="Alex" w:date="2015-03-01T16:29:00Z" w:initials="SZ">
+  <w:comment w:id="59" w:author="Alex" w:date="2015-03-01T16:29:00Z" w:initials="SZ">
     <w:p>
       <w:pPr>
         <w:pStyle w:val="CommentText"/>
@@ -13323,7 +13220,7 @@
       </w:r>
     </w:p>
   </w:comment>
-  <w:comment w:id="88" w:author="Alex" w:date="2015-03-01T16:46:00Z" w:initials="SZ">
+  <w:comment w:id="87" w:author="Alex" w:date="2015-03-01T16:46:00Z" w:initials="SZ">
     <w:p>
       <w:pPr>
         <w:pStyle w:val="CommentText"/>
@@ -13342,7 +13239,7 @@
       </w:r>
     </w:p>
   </w:comment>
-  <w:comment w:id="89" w:author="Alex" w:date="2015-03-01T16:28:00Z" w:initials="SZ">
+  <w:comment w:id="88" w:author="Alex" w:date="2015-03-01T16:28:00Z" w:initials="SZ">
     <w:p>
       <w:pPr>
         <w:pStyle w:val="CommentText"/>
@@ -13471,7 +13368,7 @@
               <w:noProof/>
               <w:sz w:val="18"/>
             </w:rPr>
-            <w:t>3</w:t>
+            <w:t>17</w:t>
           </w:r>
           <w:r>
             <w:rPr>
@@ -18673,7 +18570,7 @@
 </file>
 
 <file path=customXml/itemProps1.xml><?xml version="1.0" encoding="utf-8"?>
-<ds:datastoreItem xmlns:ds="http://schemas.openxmlformats.org/officeDocument/2006/customXml" ds:itemID="{6ED7F76C-0F08-4B64-A04D-4B25D9B3F53A}">
+<ds:datastoreItem xmlns:ds="http://schemas.openxmlformats.org/officeDocument/2006/customXml" ds:itemID="{8905F224-A946-4770-BC4E-531C94718D55}">
   <ds:schemaRefs>
     <ds:schemaRef ds:uri="http://schemas.openxmlformats.org/officeDocument/2006/bibliography"/>
   </ds:schemaRefs>

</xml_diff>